<commit_message>
Bugfix: Fixed TOC not keeping with previous section and issues with page number restarts.
</commit_message>
<xml_diff>
--- a/pso-docx-ant/src/test/export/cases/section-set/word-export-template.docx
+++ b/pso-docx-ant/src/test/export/cases/section-set/word-export-template.docx
@@ -1,6 +1,6 @@
 
 <file path=word/document.xml><?xml version="1.0" encoding="utf-8"?>
-<w:document xmlns:wpc="http://schemas.microsoft.com/office/word/2010/wordprocessingCanvas" xmlns:cx="http://schemas.microsoft.com/office/drawing/2014/chartex" xmlns:cx1="http://schemas.microsoft.com/office/drawing/2015/9/8/chartex" xmlns:cx2="http://schemas.microsoft.com/office/drawing/2015/10/21/chartex" xmlns:cx3="http://schemas.microsoft.com/office/drawing/2016/5/9/chartex" xmlns:cx4="http://schemas.microsoft.com/office/drawing/2016/5/10/chartex" xmlns:cx5="http://schemas.microsoft.com/office/drawing/2016/5/11/chartex" xmlns:cx6="http://schemas.microsoft.com/office/drawing/2016/5/12/chartex" xmlns:cx7="http://schemas.microsoft.com/office/drawing/2016/5/13/chartex" xmlns:cx8="http://schemas.microsoft.com/office/drawing/2016/5/14/chartex" xmlns:mc="http://schemas.openxmlformats.org/markup-compatibility/2006" xmlns:aink="http://schemas.microsoft.com/office/drawing/2016/ink" xmlns:am3d="http://schemas.microsoft.com/office/drawing/2017/model3d" xmlns:o="urn:schemas-microsoft-com:office:office" xmlns:r="http://schemas.openxmlformats.org/officeDocument/2006/relationships" xmlns:m="http://schemas.openxmlformats.org/officeDocument/2006/math" xmlns:v="urn:schemas-microsoft-com:vml" xmlns:wp14="http://schemas.microsoft.com/office/word/2010/wordprocessingDrawing" xmlns:wp="http://schemas.openxmlformats.org/drawingml/2006/wordprocessingDrawing" xmlns:w10="urn:schemas-microsoft-com:office:word" xmlns:w="http://schemas.openxmlformats.org/wordprocessingml/2006/main" xmlns:w14="http://schemas.microsoft.com/office/word/2010/wordml" xmlns:w15="http://schemas.microsoft.com/office/word/2012/wordml" xmlns:w16cex="http://schemas.microsoft.com/office/word/2018/wordml/cex" xmlns:w16cid="http://schemas.microsoft.com/office/word/2016/wordml/cid" xmlns:w16="http://schemas.microsoft.com/office/word/2018/wordml" xmlns:w16sdtdh="http://schemas.microsoft.com/office/word/2020/wordml/sdtdatahash" xmlns:w16se="http://schemas.microsoft.com/office/word/2015/wordml/symex" xmlns:wpg="http://schemas.microsoft.com/office/word/2010/wordprocessingGroup" xmlns:wpi="http://schemas.microsoft.com/office/word/2010/wordprocessingInk" xmlns:wne="http://schemas.microsoft.com/office/word/2006/wordml" xmlns:wps="http://schemas.microsoft.com/office/word/2010/wordprocessingShape" mc:Ignorable="w14 w15 w16se w16cid w16 w16cex w16sdtdh wp14">
+<w:document xmlns:wpc="http://schemas.microsoft.com/office/word/2010/wordprocessingCanvas" xmlns:cx="http://schemas.microsoft.com/office/drawing/2014/chartex" xmlns:cx1="http://schemas.microsoft.com/office/drawing/2015/9/8/chartex" xmlns:cx2="http://schemas.microsoft.com/office/drawing/2015/10/21/chartex" xmlns:cx3="http://schemas.microsoft.com/office/drawing/2016/5/9/chartex" xmlns:cx4="http://schemas.microsoft.com/office/drawing/2016/5/10/chartex" xmlns:cx5="http://schemas.microsoft.com/office/drawing/2016/5/11/chartex" xmlns:cx6="http://schemas.microsoft.com/office/drawing/2016/5/12/chartex" xmlns:cx7="http://schemas.microsoft.com/office/drawing/2016/5/13/chartex" xmlns:cx8="http://schemas.microsoft.com/office/drawing/2016/5/14/chartex" xmlns:mc="http://schemas.openxmlformats.org/markup-compatibility/2006" xmlns:aink="http://schemas.microsoft.com/office/drawing/2016/ink" xmlns:am3d="http://schemas.microsoft.com/office/drawing/2017/model3d" xmlns:o="urn:schemas-microsoft-com:office:office" xmlns:oel="http://schemas.microsoft.com/office/2019/extlst" xmlns:r="http://schemas.openxmlformats.org/officeDocument/2006/relationships" xmlns:m="http://schemas.openxmlformats.org/officeDocument/2006/math" xmlns:v="urn:schemas-microsoft-com:vml" xmlns:wp14="http://schemas.microsoft.com/office/word/2010/wordprocessingDrawing" xmlns:wp="http://schemas.openxmlformats.org/drawingml/2006/wordprocessingDrawing" xmlns:w10="urn:schemas-microsoft-com:office:word" xmlns:w="http://schemas.openxmlformats.org/wordprocessingml/2006/main" xmlns:w14="http://schemas.microsoft.com/office/word/2010/wordml" xmlns:w15="http://schemas.microsoft.com/office/word/2012/wordml" xmlns:w16cex="http://schemas.microsoft.com/office/word/2018/wordml/cex" xmlns:w16cid="http://schemas.microsoft.com/office/word/2016/wordml/cid" xmlns:w16="http://schemas.microsoft.com/office/word/2018/wordml" xmlns:w16du="http://schemas.microsoft.com/office/word/2023/wordml/word16du" xmlns:w16sdtdh="http://schemas.microsoft.com/office/word/2020/wordml/sdtdatahash" xmlns:w16se="http://schemas.microsoft.com/office/word/2015/wordml/symex" xmlns:wpg="http://schemas.microsoft.com/office/word/2010/wordprocessingGroup" xmlns:wpi="http://schemas.microsoft.com/office/word/2010/wordprocessingInk" xmlns:wne="http://schemas.microsoft.com/office/word/2006/wordml" xmlns:wps="http://schemas.microsoft.com/office/word/2010/wordprocessingShape" mc:Ignorable="w14 w15 w16se w16cid w16 w16cex w16sdtdh w16du wp14">
   <w:body>
     <w:p>
       <w:pPr>
@@ -19,6 +19,41 @@
       </w:pPr>
       <w:r>
         <w:t>Document subtitle</w:t>
+      </w:r>
+    </w:p>
+    <w:p>
+      <w:pPr>
+        <w:sectPr>
+          <w:headerReference w:type="even" r:id="rId8"/>
+          <w:headerReference w:type="default" r:id="rId9"/>
+          <w:footerReference w:type="even" r:id="rId10"/>
+          <w:footerReference w:type="default" r:id="rId11"/>
+          <w:headerReference w:type="first" r:id="rId12"/>
+          <w:footerReference w:type="first" r:id="rId13"/>
+          <w:pgSz w:w="8391" w:h="11906" w:code="11"/>
+          <w:pgMar w:top="1440" w:right="1440" w:bottom="1440" w:left="1440" w:header="720" w:footer="720" w:gutter="0"/>
+          <w:pgNumType w:start="1"/>
+          <w:cols w:space="720"/>
+          <w:titlePg/>
+          <w:docGrid w:linePitch="360"/>
+        </w:sectPr>
+      </w:pPr>
+    </w:p>
+    <w:p>
+      <w:pPr>
+        <w:sectPr>
+          <w:footerReference w:type="first" r:id="rId14"/>
+          <w:pgSz w:w="12240" w:h="15840"/>
+          <w:pgMar w:top="1440" w:right="1440" w:bottom="1440" w:left="1440" w:header="720" w:footer="720" w:gutter="0"/>
+          <w:pgNumType w:fmt="lowerRoman" w:start="1"/>
+          <w:cols w:space="720"/>
+          <w:titlePg/>
+          <w:docGrid w:linePitch="360"/>
+        </w:sectPr>
+      </w:pPr>
+      <w:r>
+        <w:lastRenderedPageBreak/>
+        <w:t>Front matter</w:t>
       </w:r>
     </w:p>
     <w:p/>
@@ -381,72 +416,8 @@
         <w:rPr>
           <w:shd w:val="clear" w:color="auto" w:fill="FFFFFF"/>
         </w:rPr>
-        <w:t xml:space="preserve"> dolor </w:t>
-      </w:r>
-      <w:proofErr w:type="gramStart"/>
-      <w:r>
-        <w:rPr>
-          <w:shd w:val="clear" w:color="auto" w:fill="FFFFFF"/>
-        </w:rPr>
-        <w:t>sit</w:t>
-      </w:r>
-      <w:proofErr w:type="gramEnd"/>
-      <w:r>
-        <w:rPr>
-          <w:shd w:val="clear" w:color="auto" w:fill="FFFFFF"/>
-        </w:rPr>
-        <w:t xml:space="preserve"> </w:t>
-      </w:r>
-      <w:proofErr w:type="spellStart"/>
-      <w:r>
-        <w:rPr>
-          <w:shd w:val="clear" w:color="auto" w:fill="FFFFFF"/>
-        </w:rPr>
-        <w:t>amet</w:t>
-      </w:r>
-      <w:proofErr w:type="spellEnd"/>
-      <w:r>
-        <w:rPr>
-          <w:shd w:val="clear" w:color="auto" w:fill="FFFFFF"/>
-        </w:rPr>
-        <w:t xml:space="preserve">, </w:t>
-      </w:r>
-      <w:proofErr w:type="spellStart"/>
-      <w:r>
-        <w:rPr>
-          <w:shd w:val="clear" w:color="auto" w:fill="FFFFFF"/>
-        </w:rPr>
-        <w:t>consectetur</w:t>
-      </w:r>
-      <w:proofErr w:type="spellEnd"/>
-      <w:r>
-        <w:rPr>
-          <w:shd w:val="clear" w:color="auto" w:fill="FFFFFF"/>
-        </w:rPr>
-        <w:t xml:space="preserve"> </w:t>
-      </w:r>
-      <w:proofErr w:type="spellStart"/>
-      <w:r>
-        <w:rPr>
-          <w:shd w:val="clear" w:color="auto" w:fill="FFFFFF"/>
-        </w:rPr>
-        <w:t>adipiscing</w:t>
-      </w:r>
-      <w:proofErr w:type="spellEnd"/>
-      <w:r>
-        <w:rPr>
-          <w:shd w:val="clear" w:color="auto" w:fill="FFFFFF"/>
-        </w:rPr>
-        <w:t xml:space="preserve"> </w:t>
-      </w:r>
-      <w:proofErr w:type="spellStart"/>
-      <w:r>
-        <w:rPr>
-          <w:shd w:val="clear" w:color="auto" w:fill="FFFFFF"/>
-        </w:rPr>
-        <w:t>elit</w:t>
-      </w:r>
-      <w:proofErr w:type="spellEnd"/>
+        <w:t xml:space="preserve"> dolor sit amet, consectetur adipiscing elit</w:t>
+      </w:r>
       <w:r>
         <w:rPr>
           <w:shd w:val="clear" w:color="auto" w:fill="FFFFFF"/>
@@ -461,7 +432,6 @@
           <w:id w:val="-1026179780"/>
           <w:citation/>
         </w:sdtPr>
-        <w:sdtEndPr/>
         <w:sdtContent>
           <w:r>
             <w:rPr>
@@ -502,195 +472,13 @@
         <w:rPr>
           <w:shd w:val="clear" w:color="auto" w:fill="FFFFFF"/>
         </w:rPr>
-        <w:t xml:space="preserve">. Morbi id </w:t>
-      </w:r>
-      <w:proofErr w:type="spellStart"/>
+        <w:t>. Morbi id rhoncus eros, facilisis maximus odio. Sed nec nunc ac tortor mattis porta id at ex. Praesent vehicula risus tort</w:t>
+      </w:r>
       <w:r>
         <w:rPr>
           <w:shd w:val="clear" w:color="auto" w:fill="FFFFFF"/>
         </w:rPr>
-        <w:t>rhoncus</w:t>
-      </w:r>
-      <w:proofErr w:type="spellEnd"/>
-      <w:r>
-        <w:rPr>
-          <w:shd w:val="clear" w:color="auto" w:fill="FFFFFF"/>
-        </w:rPr>
-        <w:t xml:space="preserve"> eros, </w:t>
-      </w:r>
-      <w:proofErr w:type="spellStart"/>
-      <w:r>
-        <w:rPr>
-          <w:shd w:val="clear" w:color="auto" w:fill="FFFFFF"/>
-        </w:rPr>
-        <w:t>facilisis</w:t>
-      </w:r>
-      <w:proofErr w:type="spellEnd"/>
-      <w:r>
-        <w:rPr>
-          <w:shd w:val="clear" w:color="auto" w:fill="FFFFFF"/>
-        </w:rPr>
-        <w:t xml:space="preserve"> maximus </w:t>
-      </w:r>
-      <w:proofErr w:type="spellStart"/>
-      <w:r>
-        <w:rPr>
-          <w:shd w:val="clear" w:color="auto" w:fill="FFFFFF"/>
-        </w:rPr>
-        <w:t>odio</w:t>
-      </w:r>
-      <w:proofErr w:type="spellEnd"/>
-      <w:r>
-        <w:rPr>
-          <w:shd w:val="clear" w:color="auto" w:fill="FFFFFF"/>
-        </w:rPr>
-        <w:t xml:space="preserve">. Sed </w:t>
-      </w:r>
-      <w:proofErr w:type="spellStart"/>
-      <w:r>
-        <w:rPr>
-          <w:shd w:val="clear" w:color="auto" w:fill="FFFFFF"/>
-        </w:rPr>
-        <w:t>nec</w:t>
-      </w:r>
-      <w:proofErr w:type="spellEnd"/>
-      <w:r>
-        <w:rPr>
-          <w:shd w:val="clear" w:color="auto" w:fill="FFFFFF"/>
-        </w:rPr>
-        <w:t xml:space="preserve"> </w:t>
-      </w:r>
-      <w:proofErr w:type="spellStart"/>
-      <w:r>
-        <w:rPr>
-          <w:shd w:val="clear" w:color="auto" w:fill="FFFFFF"/>
-        </w:rPr>
-        <w:t>nunc</w:t>
-      </w:r>
-      <w:proofErr w:type="spellEnd"/>
-      <w:r>
-        <w:rPr>
-          <w:shd w:val="clear" w:color="auto" w:fill="FFFFFF"/>
-        </w:rPr>
-        <w:t xml:space="preserve"> ac </w:t>
-      </w:r>
-      <w:proofErr w:type="spellStart"/>
-      <w:r>
-        <w:rPr>
-          <w:shd w:val="clear" w:color="auto" w:fill="FFFFFF"/>
-        </w:rPr>
-        <w:t>tortor</w:t>
-      </w:r>
-      <w:proofErr w:type="spellEnd"/>
-      <w:r>
-        <w:rPr>
-          <w:shd w:val="clear" w:color="auto" w:fill="FFFFFF"/>
-        </w:rPr>
-        <w:t xml:space="preserve"> </w:t>
-      </w:r>
-      <w:proofErr w:type="spellStart"/>
-      <w:r>
-        <w:rPr>
-          <w:shd w:val="clear" w:color="auto" w:fill="FFFFFF"/>
-        </w:rPr>
-        <w:t>mattis</w:t>
-      </w:r>
-      <w:proofErr w:type="spellEnd"/>
-      <w:r>
-        <w:rPr>
-          <w:shd w:val="clear" w:color="auto" w:fill="FFFFFF"/>
-        </w:rPr>
-        <w:t xml:space="preserve"> porta id at ex. </w:t>
-      </w:r>
-      <w:proofErr w:type="spellStart"/>
-      <w:r>
-        <w:rPr>
-          <w:shd w:val="clear" w:color="auto" w:fill="FFFFFF"/>
-        </w:rPr>
-        <w:t>Praesent</w:t>
-      </w:r>
-      <w:proofErr w:type="spellEnd"/>
-      <w:r>
-        <w:rPr>
-          <w:shd w:val="clear" w:color="auto" w:fill="FFFFFF"/>
-        </w:rPr>
-        <w:t xml:space="preserve"> </w:t>
-      </w:r>
-      <w:proofErr w:type="spellStart"/>
-      <w:r>
-        <w:rPr>
-          <w:shd w:val="clear" w:color="auto" w:fill="FFFFFF"/>
-        </w:rPr>
-        <w:t>vehicula</w:t>
-      </w:r>
-      <w:proofErr w:type="spellEnd"/>
-      <w:r>
-        <w:rPr>
-          <w:shd w:val="clear" w:color="auto" w:fill="FFFFFF"/>
-        </w:rPr>
-        <w:t xml:space="preserve"> </w:t>
-      </w:r>
-      <w:proofErr w:type="spellStart"/>
-      <w:r>
-        <w:rPr>
-          <w:shd w:val="clear" w:color="auto" w:fill="FFFFFF"/>
-        </w:rPr>
-        <w:t>risus</w:t>
-      </w:r>
-      <w:proofErr w:type="spellEnd"/>
-      <w:r>
-        <w:rPr>
-          <w:shd w:val="clear" w:color="auto" w:fill="FFFFFF"/>
-        </w:rPr>
-        <w:t xml:space="preserve"> </w:t>
-      </w:r>
-      <w:proofErr w:type="spellStart"/>
-      <w:r>
-        <w:rPr>
-          <w:shd w:val="clear" w:color="auto" w:fill="FFFFFF"/>
-        </w:rPr>
-        <w:t>tort</w:t>
-      </w:r>
-      <w:r>
-        <w:rPr>
-          <w:shd w:val="clear" w:color="auto" w:fill="FFFFFF"/>
-        </w:rPr>
-        <w:t>or</w:t>
-      </w:r>
-      <w:proofErr w:type="spellEnd"/>
-      <w:r>
-        <w:rPr>
-          <w:shd w:val="clear" w:color="auto" w:fill="FFFFFF"/>
-        </w:rPr>
-        <w:t xml:space="preserve">, </w:t>
-      </w:r>
-      <w:proofErr w:type="spellStart"/>
-      <w:r>
-        <w:rPr>
-          <w:shd w:val="clear" w:color="auto" w:fill="FFFFFF"/>
-        </w:rPr>
-        <w:t>nec</w:t>
-      </w:r>
-      <w:proofErr w:type="spellEnd"/>
-      <w:r>
-        <w:rPr>
-          <w:shd w:val="clear" w:color="auto" w:fill="FFFFFF"/>
-        </w:rPr>
-        <w:t xml:space="preserve"> cursus </w:t>
-      </w:r>
-      <w:proofErr w:type="spellStart"/>
-      <w:r>
-        <w:rPr>
-          <w:shd w:val="clear" w:color="auto" w:fill="FFFFFF"/>
-        </w:rPr>
-        <w:t>felis</w:t>
-      </w:r>
-      <w:proofErr w:type="spellEnd"/>
-      <w:r>
-        <w:rPr>
-          <w:shd w:val="clear" w:color="auto" w:fill="FFFFFF"/>
-        </w:rPr>
-        <w:t xml:space="preserve"> porta sed.</w:t>
+        <w:t>or, nec cursus felis porta sed.</w:t>
       </w:r>
       <w:r>
         <w:rPr>
@@ -733,7 +521,6 @@
           <w:shd w:val="clear" w:color="auto" w:fill="FFFFFF"/>
         </w:rPr>
       </w:pPr>
-      <w:proofErr w:type="spellStart"/>
       <w:r>
         <w:rPr>
           <w:shd w:val="clear" w:color="auto" w:fill="FFFFFF"/>
@@ -747,7 +534,6 @@
         <w:br/>
         <w:t xml:space="preserve">  formatted</w:t>
       </w:r>
-      <w:proofErr w:type="spellEnd"/>
       <w:r>
         <w:rPr>
           <w:shd w:val="clear" w:color="auto" w:fill="FFFFFF"/>
@@ -1300,26 +1086,26 @@
         <w:rPr>
           <w:shd w:val="clear" w:color="auto" w:fill="FFFFFF"/>
         </w:rPr>
-        <w:t xml:space="preserve">List continue: Lorem ipsum dolor sit </w:t>
-      </w:r>
-      <w:proofErr w:type="spellStart"/>
-      <w:r>
+        <w:t>List continue: Lorem ipsum dolor sit amet.</w:t>
+      </w:r>
+    </w:p>
+    <w:p>
+      <w:pPr>
+        <w:pStyle w:val="ListNumber2"/>
         <w:rPr>
           <w:shd w:val="clear" w:color="auto" w:fill="FFFFFF"/>
         </w:rPr>
-        <w:t>amet</w:t>
-      </w:r>
-      <w:proofErr w:type="spellEnd"/>
+      </w:pPr>
       <w:r>
         <w:rPr>
           <w:shd w:val="clear" w:color="auto" w:fill="FFFFFF"/>
         </w:rPr>
-        <w:t>.</w:t>
-      </w:r>
-    </w:p>
-    <w:p>
-      <w:pPr>
-        <w:pStyle w:val="ListNumber2"/>
+        <w:t>List Level 2</w:t>
+      </w:r>
+    </w:p>
+    <w:p>
+      <w:pPr>
+        <w:pStyle w:val="ListContinue2"/>
         <w:rPr>
           <w:shd w:val="clear" w:color="auto" w:fill="FFFFFF"/>
         </w:rPr>
@@ -1328,12 +1114,12 @@
         <w:rPr>
           <w:shd w:val="clear" w:color="auto" w:fill="FFFFFF"/>
         </w:rPr>
-        <w:t>List Level 2</w:t>
-      </w:r>
-    </w:p>
-    <w:p>
-      <w:pPr>
-        <w:pStyle w:val="ListContinue2"/>
+        <w:t>List continue 2: Lorem ipsum dolor sit amet.</w:t>
+      </w:r>
+    </w:p>
+    <w:p>
+      <w:pPr>
+        <w:pStyle w:val="ListNumber3"/>
         <w:rPr>
           <w:shd w:val="clear" w:color="auto" w:fill="FFFFFF"/>
         </w:rPr>
@@ -1342,65 +1128,65 @@
         <w:rPr>
           <w:shd w:val="clear" w:color="auto" w:fill="FFFFFF"/>
         </w:rPr>
-        <w:t xml:space="preserve">List continue 2: Lorem ipsum dolor sit </w:t>
-      </w:r>
-      <w:proofErr w:type="spellStart"/>
+        <w:t>List Level 3</w:t>
+      </w:r>
+    </w:p>
+    <w:p>
+      <w:pPr>
+        <w:pStyle w:val="ListContinue3"/>
+      </w:pPr>
       <w:r>
         <w:rPr>
           <w:shd w:val="clear" w:color="auto" w:fill="FFFFFF"/>
         </w:rPr>
-        <w:t>amet</w:t>
-      </w:r>
-      <w:proofErr w:type="spellEnd"/>
-      <w:r>
+        <w:t>List continue 3: Lorem ipsum dolor sit amet.</w:t>
+      </w:r>
+    </w:p>
+    <w:p>
+      <w:pPr>
+        <w:pStyle w:val="ListNumber4"/>
         <w:rPr>
           <w:shd w:val="clear" w:color="auto" w:fill="FFFFFF"/>
         </w:rPr>
-        <w:t>.</w:t>
-      </w:r>
-    </w:p>
-    <w:p>
-      <w:pPr>
-        <w:pStyle w:val="ListNumber3"/>
+      </w:pPr>
+      <w:r>
         <w:rPr>
           <w:shd w:val="clear" w:color="auto" w:fill="FFFFFF"/>
         </w:rPr>
-      </w:pPr>
-      <w:r>
+        <w:t>List Level 4</w:t>
+      </w:r>
+    </w:p>
+    <w:p>
+      <w:pPr>
+        <w:pStyle w:val="ListContinue4"/>
         <w:rPr>
           <w:shd w:val="clear" w:color="auto" w:fill="FFFFFF"/>
         </w:rPr>
-        <w:t>List Level 3</w:t>
-      </w:r>
-    </w:p>
-    <w:p>
-      <w:pPr>
-        <w:pStyle w:val="ListContinue3"/>
       </w:pPr>
       <w:r>
         <w:rPr>
           <w:shd w:val="clear" w:color="auto" w:fill="FFFFFF"/>
         </w:rPr>
-        <w:t xml:space="preserve">List continue 3: Lorem ipsum dolor sit </w:t>
-      </w:r>
-      <w:proofErr w:type="spellStart"/>
-      <w:r>
+        <w:t>List continue 4: Lorem ipsum dolor sit amet.</w:t>
+      </w:r>
+    </w:p>
+    <w:p>
+      <w:pPr>
+        <w:pStyle w:val="ListNumber5"/>
         <w:rPr>
           <w:shd w:val="clear" w:color="auto" w:fill="FFFFFF"/>
         </w:rPr>
-        <w:t>amet</w:t>
-      </w:r>
-      <w:proofErr w:type="spellEnd"/>
+      </w:pPr>
       <w:r>
         <w:rPr>
           <w:shd w:val="clear" w:color="auto" w:fill="FFFFFF"/>
         </w:rPr>
-        <w:t>.</w:t>
-      </w:r>
-    </w:p>
-    <w:p>
-      <w:pPr>
-        <w:pStyle w:val="ListNumber4"/>
+        <w:t>List level 5</w:t>
+      </w:r>
+    </w:p>
+    <w:p>
+      <w:pPr>
+        <w:pStyle w:val="ListContinue5"/>
         <w:rPr>
           <w:shd w:val="clear" w:color="auto" w:fill="FFFFFF"/>
         </w:rPr>
@@ -1409,12 +1195,36 @@
         <w:rPr>
           <w:shd w:val="clear" w:color="auto" w:fill="FFFFFF"/>
         </w:rPr>
-        <w:t>List Level 4</w:t>
-      </w:r>
-    </w:p>
-    <w:p>
-      <w:pPr>
-        <w:pStyle w:val="ListContinue4"/>
+        <w:t>List continue 5: Lorem ipsum dolor sit amet.</w:t>
+      </w:r>
+    </w:p>
+    <w:p>
+      <w:pPr>
+        <w:pStyle w:val="ListNumber6"/>
+      </w:pPr>
+      <w:r>
+        <w:t>List Level 6</w:t>
+      </w:r>
+    </w:p>
+    <w:p>
+      <w:pPr>
+        <w:pStyle w:val="ListContinue6"/>
+      </w:pPr>
+      <w:r>
+        <w:t>List continue 6: Lorem ipsum dolor sit amet.</w:t>
+      </w:r>
+    </w:p>
+    <w:p>
+      <w:pPr>
+        <w:pStyle w:val="ListNumber7"/>
+      </w:pPr>
+      <w:r>
+        <w:t>List Level 7</w:t>
+      </w:r>
+    </w:p>
+    <w:p>
+      <w:pPr>
+        <w:pStyle w:val="ListContinue7"/>
         <w:rPr>
           <w:shd w:val="clear" w:color="auto" w:fill="FFFFFF"/>
         </w:rPr>
@@ -1423,207 +1233,69 @@
         <w:rPr>
           <w:shd w:val="clear" w:color="auto" w:fill="FFFFFF"/>
         </w:rPr>
-        <w:t xml:space="preserve">List continue 4: Lorem ipsum dolor sit </w:t>
-      </w:r>
-      <w:proofErr w:type="spellStart"/>
+        <w:t xml:space="preserve">List continue </w:t>
+      </w:r>
+      <w:r>
+        <w:t>7</w:t>
+      </w:r>
       <w:r>
         <w:rPr>
           <w:shd w:val="clear" w:color="auto" w:fill="FFFFFF"/>
         </w:rPr>
-        <w:t>amet</w:t>
-      </w:r>
-      <w:proofErr w:type="spellEnd"/>
-      <w:r>
+        <w:t>: Lorem ipsum dolor sit amet.</w:t>
+      </w:r>
+    </w:p>
+    <w:p>
+      <w:pPr>
+        <w:pStyle w:val="ListNumber8"/>
+      </w:pPr>
+      <w:r>
+        <w:t>List Level 8</w:t>
+      </w:r>
+    </w:p>
+    <w:p>
+      <w:pPr>
+        <w:pStyle w:val="ListContinue8"/>
+      </w:pPr>
+      <w:r>
+        <w:t>List continue 8: Lorem ipsum dolor sit amet.</w:t>
+      </w:r>
+    </w:p>
+    <w:p>
+      <w:pPr>
+        <w:pStyle w:val="ListNumber9"/>
         <w:rPr>
           <w:shd w:val="clear" w:color="auto" w:fill="FFFFFF"/>
         </w:rPr>
-        <w:t>.</w:t>
-      </w:r>
-    </w:p>
-    <w:p>
-      <w:pPr>
-        <w:pStyle w:val="ListNumber5"/>
+      </w:pPr>
+      <w:r>
         <w:rPr>
           <w:shd w:val="clear" w:color="auto" w:fill="FFFFFF"/>
         </w:rPr>
-      </w:pPr>
-      <w:r>
+        <w:t>List Level 9</w:t>
+      </w:r>
+    </w:p>
+    <w:p>
+      <w:pPr>
+        <w:pStyle w:val="ListContinue9"/>
         <w:rPr>
           <w:shd w:val="clear" w:color="auto" w:fill="FFFFFF"/>
         </w:rPr>
-        <w:t>List level 5</w:t>
-      </w:r>
-    </w:p>
-    <w:p>
-      <w:pPr>
-        <w:pStyle w:val="ListContinue5"/>
+      </w:pPr>
+      <w:r>
         <w:rPr>
           <w:shd w:val="clear" w:color="auto" w:fill="FFFFFF"/>
         </w:rPr>
-      </w:pPr>
+        <w:t xml:space="preserve">List continue </w:t>
+      </w:r>
+      <w:r>
+        <w:t>9</w:t>
+      </w:r>
       <w:r>
         <w:rPr>
           <w:shd w:val="clear" w:color="auto" w:fill="FFFFFF"/>
         </w:rPr>
-        <w:t xml:space="preserve">List continue 5: Lorem ipsum dolor sit </w:t>
-      </w:r>
-      <w:proofErr w:type="spellStart"/>
-      <w:r>
-        <w:rPr>
-          <w:shd w:val="clear" w:color="auto" w:fill="FFFFFF"/>
-        </w:rPr>
-        <w:t>amet</w:t>
-      </w:r>
-      <w:proofErr w:type="spellEnd"/>
-      <w:r>
-        <w:rPr>
-          <w:shd w:val="clear" w:color="auto" w:fill="FFFFFF"/>
-        </w:rPr>
-        <w:t>.</w:t>
-      </w:r>
-    </w:p>
-    <w:p>
-      <w:pPr>
-        <w:pStyle w:val="ListNumber6"/>
-      </w:pPr>
-      <w:r>
-        <w:t>List Level 6</w:t>
-      </w:r>
-    </w:p>
-    <w:p>
-      <w:pPr>
-        <w:pStyle w:val="ListContinue6"/>
-      </w:pPr>
-      <w:r>
-        <w:t xml:space="preserve">List continue 6: Lorem ipsum dolor sit </w:t>
-      </w:r>
-      <w:proofErr w:type="spellStart"/>
-      <w:r>
-        <w:t>amet</w:t>
-      </w:r>
-      <w:proofErr w:type="spellEnd"/>
-      <w:r>
-        <w:t>.</w:t>
-      </w:r>
-    </w:p>
-    <w:p>
-      <w:pPr>
-        <w:pStyle w:val="ListNumber7"/>
-      </w:pPr>
-      <w:r>
-        <w:t>List Level 7</w:t>
-      </w:r>
-    </w:p>
-    <w:p>
-      <w:pPr>
-        <w:pStyle w:val="ListContinue7"/>
-        <w:rPr>
-          <w:shd w:val="clear" w:color="auto" w:fill="FFFFFF"/>
-        </w:rPr>
-      </w:pPr>
-      <w:r>
-        <w:rPr>
-          <w:shd w:val="clear" w:color="auto" w:fill="FFFFFF"/>
-        </w:rPr>
-        <w:t xml:space="preserve">List continue </w:t>
-      </w:r>
-      <w:r>
-        <w:t>7</w:t>
-      </w:r>
-      <w:r>
-        <w:rPr>
-          <w:shd w:val="clear" w:color="auto" w:fill="FFFFFF"/>
-        </w:rPr>
-        <w:t xml:space="preserve">: Lorem ipsum dolor sit </w:t>
-      </w:r>
-      <w:proofErr w:type="spellStart"/>
-      <w:r>
-        <w:rPr>
-          <w:shd w:val="clear" w:color="auto" w:fill="FFFFFF"/>
-        </w:rPr>
-        <w:t>amet</w:t>
-      </w:r>
-      <w:proofErr w:type="spellEnd"/>
-      <w:r>
-        <w:rPr>
-          <w:shd w:val="clear" w:color="auto" w:fill="FFFFFF"/>
-        </w:rPr>
-        <w:t>.</w:t>
-      </w:r>
-    </w:p>
-    <w:p>
-      <w:pPr>
-        <w:pStyle w:val="ListNumber8"/>
-      </w:pPr>
-      <w:r>
-        <w:t>List Level 8</w:t>
-      </w:r>
-    </w:p>
-    <w:p>
-      <w:pPr>
-        <w:pStyle w:val="ListContinue8"/>
-      </w:pPr>
-      <w:r>
-        <w:t xml:space="preserve">List continue 8: Lorem ipsum dolor sit </w:t>
-      </w:r>
-      <w:proofErr w:type="spellStart"/>
-      <w:r>
-        <w:t>amet</w:t>
-      </w:r>
-      <w:proofErr w:type="spellEnd"/>
-      <w:r>
-        <w:t>.</w:t>
-      </w:r>
-    </w:p>
-    <w:p>
-      <w:pPr>
-        <w:pStyle w:val="ListNumber9"/>
-        <w:rPr>
-          <w:shd w:val="clear" w:color="auto" w:fill="FFFFFF"/>
-        </w:rPr>
-      </w:pPr>
-      <w:r>
-        <w:rPr>
-          <w:shd w:val="clear" w:color="auto" w:fill="FFFFFF"/>
-        </w:rPr>
-        <w:t>List Level 9</w:t>
-      </w:r>
-    </w:p>
-    <w:p>
-      <w:pPr>
-        <w:pStyle w:val="ListContinue9"/>
-        <w:rPr>
-          <w:shd w:val="clear" w:color="auto" w:fill="FFFFFF"/>
-        </w:rPr>
-      </w:pPr>
-      <w:r>
-        <w:rPr>
-          <w:shd w:val="clear" w:color="auto" w:fill="FFFFFF"/>
-        </w:rPr>
-        <w:t xml:space="preserve">List continue </w:t>
-      </w:r>
-      <w:r>
-        <w:t>9</w:t>
-      </w:r>
-      <w:r>
-        <w:rPr>
-          <w:shd w:val="clear" w:color="auto" w:fill="FFFFFF"/>
-        </w:rPr>
-        <w:t xml:space="preserve">: Lorem ipsum dolor sit </w:t>
-      </w:r>
-      <w:proofErr w:type="spellStart"/>
-      <w:r>
-        <w:rPr>
-          <w:shd w:val="clear" w:color="auto" w:fill="FFFFFF"/>
-        </w:rPr>
-        <w:t>amet</w:t>
-      </w:r>
-      <w:proofErr w:type="spellEnd"/>
-      <w:r>
-        <w:rPr>
-          <w:shd w:val="clear" w:color="auto" w:fill="FFFFFF"/>
-        </w:rPr>
-        <w:t>.</w:t>
+        <w:t>: Lorem ipsum dolor sit amet.</w:t>
       </w:r>
     </w:p>
     <w:p>
@@ -1852,10 +1524,10 @@
       <w:pPr>
         <w:pStyle w:val="BodyText"/>
         <w:sectPr>
-          <w:headerReference w:type="default" r:id="rId8"/>
-          <w:footerReference w:type="default" r:id="rId9"/>
+          <w:footerReference w:type="first" r:id="rId15"/>
           <w:pgSz w:w="12240" w:h="15840"/>
           <w:pgMar w:top="1440" w:right="1440" w:bottom="1440" w:left="1440" w:header="720" w:footer="720" w:gutter="0"/>
+          <w:pgNumType w:start="1"/>
           <w:cols w:space="720"/>
           <w:titlePg/>
           <w:docGrid w:linePitch="360"/>
@@ -1868,45 +1540,14 @@
       </w:pPr>
       <w:r>
         <w:lastRenderedPageBreak/>
-        <w:t>Landscape section</w:t>
-      </w:r>
-    </w:p>
-    <w:p>
-      <w:pPr>
-        <w:pStyle w:val="BodyText"/>
-        <w:sectPr>
-          <w:pgSz w:w="15840" w:h="12240" w:orient="landscape"/>
-          <w:pgMar w:top="1440" w:right="1440" w:bottom="1440" w:left="1440" w:header="720" w:footer="720" w:gutter="0"/>
-          <w:cols w:space="720"/>
-          <w:titlePg/>
-          <w:docGrid w:linePitch="360"/>
-        </w:sectPr>
-      </w:pPr>
-    </w:p>
-    <w:p>
-      <w:pPr>
-        <w:pStyle w:val="BodyText"/>
-      </w:pPr>
-      <w:r>
-        <w:lastRenderedPageBreak/>
-        <w:t>Small page section</w:t>
-      </w:r>
-    </w:p>
-    <w:p>
-      <w:pPr>
-        <w:pStyle w:val="ListNumber"/>
-        <w:numPr>
-          <w:ilvl w:val="0"/>
-          <w:numId w:val="0"/>
-        </w:numPr>
-        <w:ind w:left="360" w:hanging="360"/>
-        <w:rPr>
-          <w:shd w:val="clear" w:color="auto" w:fill="FFFFFF"/>
-        </w:rPr>
-      </w:pPr>
+        <w:t>Landscape sectio</w:t>
+      </w:r>
+      <w:r>
+        <w:t>n</w:t>
+      </w:r>
     </w:p>
     <w:sectPr>
-      <w:pgSz w:w="8391" w:h="11906" w:code="11"/>
+      <w:pgSz w:w="15840" w:h="12240" w:orient="landscape" w:code="1"/>
       <w:pgMar w:top="1440" w:right="1440" w:bottom="1440" w:left="1440" w:header="720" w:footer="720" w:gutter="0"/>
       <w:cols w:space="720"/>
       <w:titlePg/>
@@ -1917,7 +1558,7 @@
 </file>
 
 <file path=word/endnotes.xml><?xml version="1.0" encoding="utf-8"?>
-<w:endnotes xmlns:wpc="http://schemas.microsoft.com/office/word/2010/wordprocessingCanvas" xmlns:cx="http://schemas.microsoft.com/office/drawing/2014/chartex" xmlns:cx1="http://schemas.microsoft.com/office/drawing/2015/9/8/chartex" xmlns:cx2="http://schemas.microsoft.com/office/drawing/2015/10/21/chartex" xmlns:cx3="http://schemas.microsoft.com/office/drawing/2016/5/9/chartex" xmlns:cx4="http://schemas.microsoft.com/office/drawing/2016/5/10/chartex" xmlns:cx5="http://schemas.microsoft.com/office/drawing/2016/5/11/chartex" xmlns:cx6="http://schemas.microsoft.com/office/drawing/2016/5/12/chartex" xmlns:cx7="http://schemas.microsoft.com/office/drawing/2016/5/13/chartex" xmlns:cx8="http://schemas.microsoft.com/office/drawing/2016/5/14/chartex" xmlns:mc="http://schemas.openxmlformats.org/markup-compatibility/2006" xmlns:aink="http://schemas.microsoft.com/office/drawing/2016/ink" xmlns:am3d="http://schemas.microsoft.com/office/drawing/2017/model3d" xmlns:o="urn:schemas-microsoft-com:office:office" xmlns:r="http://schemas.openxmlformats.org/officeDocument/2006/relationships" xmlns:m="http://schemas.openxmlformats.org/officeDocument/2006/math" xmlns:v="urn:schemas-microsoft-com:vml" xmlns:wp14="http://schemas.microsoft.com/office/word/2010/wordprocessingDrawing" xmlns:wp="http://schemas.openxmlformats.org/drawingml/2006/wordprocessingDrawing" xmlns:w10="urn:schemas-microsoft-com:office:word" xmlns:w="http://schemas.openxmlformats.org/wordprocessingml/2006/main" xmlns:w14="http://schemas.microsoft.com/office/word/2010/wordml" xmlns:w15="http://schemas.microsoft.com/office/word/2012/wordml" xmlns:w16cex="http://schemas.microsoft.com/office/word/2018/wordml/cex" xmlns:w16cid="http://schemas.microsoft.com/office/word/2016/wordml/cid" xmlns:w16="http://schemas.microsoft.com/office/word/2018/wordml" xmlns:w16sdtdh="http://schemas.microsoft.com/office/word/2020/wordml/sdtdatahash" xmlns:w16se="http://schemas.microsoft.com/office/word/2015/wordml/symex" xmlns:wpg="http://schemas.microsoft.com/office/word/2010/wordprocessingGroup" xmlns:wpi="http://schemas.microsoft.com/office/word/2010/wordprocessingInk" xmlns:wne="http://schemas.microsoft.com/office/word/2006/wordml" xmlns:wps="http://schemas.microsoft.com/office/word/2010/wordprocessingShape" mc:Ignorable="w14 w15 w16se w16cid w16 w16cex w16sdtdh wp14">
+<w:endnotes xmlns:wpc="http://schemas.microsoft.com/office/word/2010/wordprocessingCanvas" xmlns:cx="http://schemas.microsoft.com/office/drawing/2014/chartex" xmlns:cx1="http://schemas.microsoft.com/office/drawing/2015/9/8/chartex" xmlns:cx2="http://schemas.microsoft.com/office/drawing/2015/10/21/chartex" xmlns:cx3="http://schemas.microsoft.com/office/drawing/2016/5/9/chartex" xmlns:cx4="http://schemas.microsoft.com/office/drawing/2016/5/10/chartex" xmlns:cx5="http://schemas.microsoft.com/office/drawing/2016/5/11/chartex" xmlns:cx6="http://schemas.microsoft.com/office/drawing/2016/5/12/chartex" xmlns:cx7="http://schemas.microsoft.com/office/drawing/2016/5/13/chartex" xmlns:cx8="http://schemas.microsoft.com/office/drawing/2016/5/14/chartex" xmlns:mc="http://schemas.openxmlformats.org/markup-compatibility/2006" xmlns:aink="http://schemas.microsoft.com/office/drawing/2016/ink" xmlns:am3d="http://schemas.microsoft.com/office/drawing/2017/model3d" xmlns:o="urn:schemas-microsoft-com:office:office" xmlns:oel="http://schemas.microsoft.com/office/2019/extlst" xmlns:r="http://schemas.openxmlformats.org/officeDocument/2006/relationships" xmlns:m="http://schemas.openxmlformats.org/officeDocument/2006/math" xmlns:v="urn:schemas-microsoft-com:vml" xmlns:wp14="http://schemas.microsoft.com/office/word/2010/wordprocessingDrawing" xmlns:wp="http://schemas.openxmlformats.org/drawingml/2006/wordprocessingDrawing" xmlns:w10="urn:schemas-microsoft-com:office:word" xmlns:w="http://schemas.openxmlformats.org/wordprocessingml/2006/main" xmlns:w14="http://schemas.microsoft.com/office/word/2010/wordml" xmlns:w15="http://schemas.microsoft.com/office/word/2012/wordml" xmlns:w16cex="http://schemas.microsoft.com/office/word/2018/wordml/cex" xmlns:w16cid="http://schemas.microsoft.com/office/word/2016/wordml/cid" xmlns:w16="http://schemas.microsoft.com/office/word/2018/wordml" xmlns:w16du="http://schemas.microsoft.com/office/word/2023/wordml/word16du" xmlns:w16sdtdh="http://schemas.microsoft.com/office/word/2020/wordml/sdtdatahash" xmlns:w16se="http://schemas.microsoft.com/office/word/2015/wordml/symex" xmlns:wpg="http://schemas.microsoft.com/office/word/2010/wordprocessingGroup" xmlns:wpi="http://schemas.microsoft.com/office/word/2010/wordprocessingInk" xmlns:wne="http://schemas.microsoft.com/office/word/2006/wordml" xmlns:wps="http://schemas.microsoft.com/office/word/2010/wordprocessingShape" mc:Ignorable="w14 w15 w16se w16cid w16 w16cex w16sdtdh w16du wp14">
   <w:endnote w:type="separator" w:id="-1">
     <w:p>
       <w:pPr>
@@ -1967,7 +1608,17 @@
 </file>
 
 <file path=word/footer1.xml><?xml version="1.0" encoding="utf-8"?>
-<w:ftr xmlns:wpc="http://schemas.microsoft.com/office/word/2010/wordprocessingCanvas" xmlns:cx="http://schemas.microsoft.com/office/drawing/2014/chartex" xmlns:cx1="http://schemas.microsoft.com/office/drawing/2015/9/8/chartex" xmlns:cx2="http://schemas.microsoft.com/office/drawing/2015/10/21/chartex" xmlns:cx3="http://schemas.microsoft.com/office/drawing/2016/5/9/chartex" xmlns:cx4="http://schemas.microsoft.com/office/drawing/2016/5/10/chartex" xmlns:cx5="http://schemas.microsoft.com/office/drawing/2016/5/11/chartex" xmlns:cx6="http://schemas.microsoft.com/office/drawing/2016/5/12/chartex" xmlns:cx7="http://schemas.microsoft.com/office/drawing/2016/5/13/chartex" xmlns:cx8="http://schemas.microsoft.com/office/drawing/2016/5/14/chartex" xmlns:mc="http://schemas.openxmlformats.org/markup-compatibility/2006" xmlns:aink="http://schemas.microsoft.com/office/drawing/2016/ink" xmlns:am3d="http://schemas.microsoft.com/office/drawing/2017/model3d" xmlns:o="urn:schemas-microsoft-com:office:office" xmlns:r="http://schemas.openxmlformats.org/officeDocument/2006/relationships" xmlns:m="http://schemas.openxmlformats.org/officeDocument/2006/math" xmlns:v="urn:schemas-microsoft-com:vml" xmlns:wp14="http://schemas.microsoft.com/office/word/2010/wordprocessingDrawing" xmlns:wp="http://schemas.openxmlformats.org/drawingml/2006/wordprocessingDrawing" xmlns:w10="urn:schemas-microsoft-com:office:word" xmlns:w="http://schemas.openxmlformats.org/wordprocessingml/2006/main" xmlns:w14="http://schemas.microsoft.com/office/word/2010/wordml" xmlns:w15="http://schemas.microsoft.com/office/word/2012/wordml" xmlns:w16cex="http://schemas.microsoft.com/office/word/2018/wordml/cex" xmlns:w16cid="http://schemas.microsoft.com/office/word/2016/wordml/cid" xmlns:w16="http://schemas.microsoft.com/office/word/2018/wordml" xmlns:w16sdtdh="http://schemas.microsoft.com/office/word/2020/wordml/sdtdatahash" xmlns:w16se="http://schemas.microsoft.com/office/word/2015/wordml/symex" xmlns:wpg="http://schemas.microsoft.com/office/word/2010/wordprocessingGroup" xmlns:wpi="http://schemas.microsoft.com/office/word/2010/wordprocessingInk" xmlns:wne="http://schemas.microsoft.com/office/word/2006/wordml" xmlns:wps="http://schemas.microsoft.com/office/word/2010/wordprocessingShape" mc:Ignorable="w14 w15 w16se w16cid w16 w16cex w16sdtdh wp14">
+<w:ftr xmlns:wpc="http://schemas.microsoft.com/office/word/2010/wordprocessingCanvas" xmlns:cx="http://schemas.microsoft.com/office/drawing/2014/chartex" xmlns:cx1="http://schemas.microsoft.com/office/drawing/2015/9/8/chartex" xmlns:cx2="http://schemas.microsoft.com/office/drawing/2015/10/21/chartex" xmlns:cx3="http://schemas.microsoft.com/office/drawing/2016/5/9/chartex" xmlns:cx4="http://schemas.microsoft.com/office/drawing/2016/5/10/chartex" xmlns:cx5="http://schemas.microsoft.com/office/drawing/2016/5/11/chartex" xmlns:cx6="http://schemas.microsoft.com/office/drawing/2016/5/12/chartex" xmlns:cx7="http://schemas.microsoft.com/office/drawing/2016/5/13/chartex" xmlns:cx8="http://schemas.microsoft.com/office/drawing/2016/5/14/chartex" xmlns:mc="http://schemas.openxmlformats.org/markup-compatibility/2006" xmlns:aink="http://schemas.microsoft.com/office/drawing/2016/ink" xmlns:am3d="http://schemas.microsoft.com/office/drawing/2017/model3d" xmlns:o="urn:schemas-microsoft-com:office:office" xmlns:oel="http://schemas.microsoft.com/office/2019/extlst" xmlns:r="http://schemas.openxmlformats.org/officeDocument/2006/relationships" xmlns:m="http://schemas.openxmlformats.org/officeDocument/2006/math" xmlns:v="urn:schemas-microsoft-com:vml" xmlns:wp14="http://schemas.microsoft.com/office/word/2010/wordprocessingDrawing" xmlns:wp="http://schemas.openxmlformats.org/drawingml/2006/wordprocessingDrawing" xmlns:w10="urn:schemas-microsoft-com:office:word" xmlns:w="http://schemas.openxmlformats.org/wordprocessingml/2006/main" xmlns:w14="http://schemas.microsoft.com/office/word/2010/wordml" xmlns:w15="http://schemas.microsoft.com/office/word/2012/wordml" xmlns:w16cex="http://schemas.microsoft.com/office/word/2018/wordml/cex" xmlns:w16cid="http://schemas.microsoft.com/office/word/2016/wordml/cid" xmlns:w16="http://schemas.microsoft.com/office/word/2018/wordml" xmlns:w16du="http://schemas.microsoft.com/office/word/2023/wordml/word16du" xmlns:w16sdtdh="http://schemas.microsoft.com/office/word/2020/wordml/sdtdatahash" xmlns:w16se="http://schemas.microsoft.com/office/word/2015/wordml/symex" xmlns:wpg="http://schemas.microsoft.com/office/word/2010/wordprocessingGroup" xmlns:wpi="http://schemas.microsoft.com/office/word/2010/wordprocessingInk" xmlns:wne="http://schemas.microsoft.com/office/word/2006/wordml" xmlns:wps="http://schemas.microsoft.com/office/word/2010/wordprocessingShape" mc:Ignorable="w14 w15 w16se w16cid w16 w16cex w16sdtdh w16du wp14">
+  <w:p>
+    <w:pPr>
+      <w:pStyle w:val="Footer"/>
+    </w:pPr>
+  </w:p>
+</w:ftr>
+</file>
+
+<file path=word/footer2.xml><?xml version="1.0" encoding="utf-8"?>
+<w:ftr xmlns:wpc="http://schemas.microsoft.com/office/word/2010/wordprocessingCanvas" xmlns:cx="http://schemas.microsoft.com/office/drawing/2014/chartex" xmlns:cx1="http://schemas.microsoft.com/office/drawing/2015/9/8/chartex" xmlns:cx2="http://schemas.microsoft.com/office/drawing/2015/10/21/chartex" xmlns:cx3="http://schemas.microsoft.com/office/drawing/2016/5/9/chartex" xmlns:cx4="http://schemas.microsoft.com/office/drawing/2016/5/10/chartex" xmlns:cx5="http://schemas.microsoft.com/office/drawing/2016/5/11/chartex" xmlns:cx6="http://schemas.microsoft.com/office/drawing/2016/5/12/chartex" xmlns:cx7="http://schemas.microsoft.com/office/drawing/2016/5/13/chartex" xmlns:cx8="http://schemas.microsoft.com/office/drawing/2016/5/14/chartex" xmlns:mc="http://schemas.openxmlformats.org/markup-compatibility/2006" xmlns:aink="http://schemas.microsoft.com/office/drawing/2016/ink" xmlns:am3d="http://schemas.microsoft.com/office/drawing/2017/model3d" xmlns:o="urn:schemas-microsoft-com:office:office" xmlns:oel="http://schemas.microsoft.com/office/2019/extlst" xmlns:r="http://schemas.openxmlformats.org/officeDocument/2006/relationships" xmlns:m="http://schemas.openxmlformats.org/officeDocument/2006/math" xmlns:v="urn:schemas-microsoft-com:vml" xmlns:wp14="http://schemas.microsoft.com/office/word/2010/wordprocessingDrawing" xmlns:wp="http://schemas.openxmlformats.org/drawingml/2006/wordprocessingDrawing" xmlns:w10="urn:schemas-microsoft-com:office:word" xmlns:w="http://schemas.openxmlformats.org/wordprocessingml/2006/main" xmlns:w14="http://schemas.microsoft.com/office/word/2010/wordml" xmlns:w15="http://schemas.microsoft.com/office/word/2012/wordml" xmlns:w16cex="http://schemas.microsoft.com/office/word/2018/wordml/cex" xmlns:w16cid="http://schemas.microsoft.com/office/word/2016/wordml/cid" xmlns:w16="http://schemas.microsoft.com/office/word/2018/wordml" xmlns:w16du="http://schemas.microsoft.com/office/word/2023/wordml/word16du" xmlns:w16sdtdh="http://schemas.microsoft.com/office/word/2020/wordml/sdtdatahash" xmlns:w16se="http://schemas.microsoft.com/office/word/2015/wordml/symex" xmlns:wpg="http://schemas.microsoft.com/office/word/2010/wordprocessingGroup" xmlns:wpi="http://schemas.microsoft.com/office/word/2010/wordprocessingInk" xmlns:wne="http://schemas.microsoft.com/office/word/2006/wordml" xmlns:wps="http://schemas.microsoft.com/office/word/2010/wordprocessingShape" mc:Ignorable="w14 w15 w16se w16cid w16 w16cex w16sdtdh w16du wp14">
   <w:sdt>
     <w:sdtPr>
       <w:id w:val="-417174261"/>
@@ -1997,21 +1648,11 @@
         <w:r>
           <w:t xml:space="preserve">Version: </w:t>
         </w:r>
-        <w:r>
-          <w:fldChar w:fldCharType="begin"/>
-        </w:r>
-        <w:r>
-          <w:instrText xml:space="preserve"> DOCPROPERTY  Version  \* MERGEFORMAT </w:instrText>
-        </w:r>
-        <w:r>
-          <w:fldChar w:fldCharType="separate"/>
-        </w:r>
-        <w:r>
-          <w:t>current</w:t>
-        </w:r>
-        <w:r>
-          <w:fldChar w:fldCharType="end"/>
-        </w:r>
+        <w:fldSimple w:instr=" DOCPROPERTY  Version  \* MERGEFORMAT ">
+          <w:r>
+            <w:t>current</w:t>
+          </w:r>
+        </w:fldSimple>
         <w:r>
           <w:ptab w:relativeTo="margin" w:alignment="right" w:leader="none"/>
         </w:r>
@@ -2053,8 +1694,170 @@
 </w:ftr>
 </file>
 
+<file path=word/footer3.xml><?xml version="1.0" encoding="utf-8"?>
+<w:ftr xmlns:wpc="http://schemas.microsoft.com/office/word/2010/wordprocessingCanvas" xmlns:cx="http://schemas.microsoft.com/office/drawing/2014/chartex" xmlns:cx1="http://schemas.microsoft.com/office/drawing/2015/9/8/chartex" xmlns:cx2="http://schemas.microsoft.com/office/drawing/2015/10/21/chartex" xmlns:cx3="http://schemas.microsoft.com/office/drawing/2016/5/9/chartex" xmlns:cx4="http://schemas.microsoft.com/office/drawing/2016/5/10/chartex" xmlns:cx5="http://schemas.microsoft.com/office/drawing/2016/5/11/chartex" xmlns:cx6="http://schemas.microsoft.com/office/drawing/2016/5/12/chartex" xmlns:cx7="http://schemas.microsoft.com/office/drawing/2016/5/13/chartex" xmlns:cx8="http://schemas.microsoft.com/office/drawing/2016/5/14/chartex" xmlns:mc="http://schemas.openxmlformats.org/markup-compatibility/2006" xmlns:aink="http://schemas.microsoft.com/office/drawing/2016/ink" xmlns:am3d="http://schemas.microsoft.com/office/drawing/2017/model3d" xmlns:o="urn:schemas-microsoft-com:office:office" xmlns:oel="http://schemas.microsoft.com/office/2019/extlst" xmlns:r="http://schemas.openxmlformats.org/officeDocument/2006/relationships" xmlns:m="http://schemas.openxmlformats.org/officeDocument/2006/math" xmlns:v="urn:schemas-microsoft-com:vml" xmlns:wp14="http://schemas.microsoft.com/office/word/2010/wordprocessingDrawing" xmlns:wp="http://schemas.openxmlformats.org/drawingml/2006/wordprocessingDrawing" xmlns:w10="urn:schemas-microsoft-com:office:word" xmlns:w="http://schemas.openxmlformats.org/wordprocessingml/2006/main" xmlns:w14="http://schemas.microsoft.com/office/word/2010/wordml" xmlns:w15="http://schemas.microsoft.com/office/word/2012/wordml" xmlns:w16cex="http://schemas.microsoft.com/office/word/2018/wordml/cex" xmlns:w16cid="http://schemas.microsoft.com/office/word/2016/wordml/cid" xmlns:w16="http://schemas.microsoft.com/office/word/2018/wordml" xmlns:w16du="http://schemas.microsoft.com/office/word/2023/wordml/word16du" xmlns:w16sdtdh="http://schemas.microsoft.com/office/word/2020/wordml/sdtdatahash" xmlns:w16se="http://schemas.microsoft.com/office/word/2015/wordml/symex" xmlns:wpg="http://schemas.microsoft.com/office/word/2010/wordprocessingGroup" xmlns:wpi="http://schemas.microsoft.com/office/word/2010/wordprocessingInk" xmlns:wne="http://schemas.microsoft.com/office/word/2006/wordml" xmlns:wps="http://schemas.microsoft.com/office/word/2010/wordprocessingShape" mc:Ignorable="w14 w15 w16se w16cid w16 w16cex w16sdtdh w16du wp14">
+  <w:sdt>
+    <w:sdtPr>
+      <w:id w:val="1142384526"/>
+      <w:docPartObj>
+        <w:docPartGallery w:val="Page Numbers (Bottom of Page)"/>
+        <w:docPartUnique/>
+      </w:docPartObj>
+    </w:sdtPr>
+    <w:sdtEndPr>
+      <w:rPr>
+        <w:noProof/>
+      </w:rPr>
+    </w:sdtEndPr>
+    <w:sdtContent>
+      <w:p>
+        <w:pPr>
+          <w:pStyle w:val="Footer"/>
+          <w:jc w:val="right"/>
+        </w:pPr>
+        <w:r>
+          <w:fldChar w:fldCharType="begin"/>
+        </w:r>
+        <w:r>
+          <w:instrText xml:space="preserve"> PAGE   \* MERGEFORMAT </w:instrText>
+        </w:r>
+        <w:r>
+          <w:fldChar w:fldCharType="separate"/>
+        </w:r>
+        <w:r>
+          <w:rPr>
+            <w:noProof/>
+          </w:rPr>
+          <w:t>2</w:t>
+        </w:r>
+        <w:r>
+          <w:rPr>
+            <w:noProof/>
+          </w:rPr>
+          <w:fldChar w:fldCharType="end"/>
+        </w:r>
+      </w:p>
+    </w:sdtContent>
+  </w:sdt>
+  <w:p>
+    <w:pPr>
+      <w:pStyle w:val="Footer"/>
+    </w:pPr>
+  </w:p>
+</w:ftr>
+</file>
+
+<file path=word/footer4.xml><?xml version="1.0" encoding="utf-8"?>
+<w:ftr xmlns:wpc="http://schemas.microsoft.com/office/word/2010/wordprocessingCanvas" xmlns:cx="http://schemas.microsoft.com/office/drawing/2014/chartex" xmlns:cx1="http://schemas.microsoft.com/office/drawing/2015/9/8/chartex" xmlns:cx2="http://schemas.microsoft.com/office/drawing/2015/10/21/chartex" xmlns:cx3="http://schemas.microsoft.com/office/drawing/2016/5/9/chartex" xmlns:cx4="http://schemas.microsoft.com/office/drawing/2016/5/10/chartex" xmlns:cx5="http://schemas.microsoft.com/office/drawing/2016/5/11/chartex" xmlns:cx6="http://schemas.microsoft.com/office/drawing/2016/5/12/chartex" xmlns:cx7="http://schemas.microsoft.com/office/drawing/2016/5/13/chartex" xmlns:cx8="http://schemas.microsoft.com/office/drawing/2016/5/14/chartex" xmlns:mc="http://schemas.openxmlformats.org/markup-compatibility/2006" xmlns:aink="http://schemas.microsoft.com/office/drawing/2016/ink" xmlns:am3d="http://schemas.microsoft.com/office/drawing/2017/model3d" xmlns:o="urn:schemas-microsoft-com:office:office" xmlns:oel="http://schemas.microsoft.com/office/2019/extlst" xmlns:r="http://schemas.openxmlformats.org/officeDocument/2006/relationships" xmlns:m="http://schemas.openxmlformats.org/officeDocument/2006/math" xmlns:v="urn:schemas-microsoft-com:vml" xmlns:wp14="http://schemas.microsoft.com/office/word/2010/wordprocessingDrawing" xmlns:wp="http://schemas.openxmlformats.org/drawingml/2006/wordprocessingDrawing" xmlns:w10="urn:schemas-microsoft-com:office:word" xmlns:w="http://schemas.openxmlformats.org/wordprocessingml/2006/main" xmlns:w14="http://schemas.microsoft.com/office/word/2010/wordml" xmlns:w15="http://schemas.microsoft.com/office/word/2012/wordml" xmlns:w16cex="http://schemas.microsoft.com/office/word/2018/wordml/cex" xmlns:w16cid="http://schemas.microsoft.com/office/word/2016/wordml/cid" xmlns:w16="http://schemas.microsoft.com/office/word/2018/wordml" xmlns:w16du="http://schemas.microsoft.com/office/word/2023/wordml/word16du" xmlns:w16sdtdh="http://schemas.microsoft.com/office/word/2020/wordml/sdtdatahash" xmlns:w16se="http://schemas.microsoft.com/office/word/2015/wordml/symex" xmlns:wpg="http://schemas.microsoft.com/office/word/2010/wordprocessingGroup" xmlns:wpi="http://schemas.microsoft.com/office/word/2010/wordprocessingInk" xmlns:wne="http://schemas.microsoft.com/office/word/2006/wordml" xmlns:wps="http://schemas.microsoft.com/office/word/2010/wordprocessingShape" mc:Ignorable="w14 w15 w16se w16cid w16 w16cex w16sdtdh w16du wp14">
+  <w:sdt>
+    <w:sdtPr>
+      <w:id w:val="1738289365"/>
+      <w:docPartObj>
+        <w:docPartGallery w:val="Page Numbers (Bottom of Page)"/>
+        <w:docPartUnique/>
+      </w:docPartObj>
+    </w:sdtPr>
+    <w:sdtEndPr>
+      <w:rPr>
+        <w:noProof/>
+      </w:rPr>
+    </w:sdtEndPr>
+    <w:sdtContent>
+      <w:p>
+        <w:pPr>
+          <w:pStyle w:val="Footer"/>
+          <w:jc w:val="right"/>
+        </w:pPr>
+        <w:r>
+          <w:fldChar w:fldCharType="begin"/>
+        </w:r>
+        <w:r>
+          <w:instrText xml:space="preserve"> PAGE   \* MERGEFORMAT </w:instrText>
+        </w:r>
+        <w:r>
+          <w:fldChar w:fldCharType="separate"/>
+        </w:r>
+        <w:r>
+          <w:rPr>
+            <w:noProof/>
+          </w:rPr>
+          <w:t>2</w:t>
+        </w:r>
+        <w:r>
+          <w:rPr>
+            <w:noProof/>
+          </w:rPr>
+          <w:fldChar w:fldCharType="end"/>
+        </w:r>
+      </w:p>
+    </w:sdtContent>
+  </w:sdt>
+  <w:p>
+    <w:pPr>
+      <w:pStyle w:val="Footer"/>
+    </w:pPr>
+    <w:r>
+      <w:t>Front</w:t>
+    </w:r>
+  </w:p>
+</w:ftr>
+</file>
+
+<file path=word/footer5.xml><?xml version="1.0" encoding="utf-8"?>
+<w:ftr xmlns:wpc="http://schemas.microsoft.com/office/word/2010/wordprocessingCanvas" xmlns:cx="http://schemas.microsoft.com/office/drawing/2014/chartex" xmlns:cx1="http://schemas.microsoft.com/office/drawing/2015/9/8/chartex" xmlns:cx2="http://schemas.microsoft.com/office/drawing/2015/10/21/chartex" xmlns:cx3="http://schemas.microsoft.com/office/drawing/2016/5/9/chartex" xmlns:cx4="http://schemas.microsoft.com/office/drawing/2016/5/10/chartex" xmlns:cx5="http://schemas.microsoft.com/office/drawing/2016/5/11/chartex" xmlns:cx6="http://schemas.microsoft.com/office/drawing/2016/5/12/chartex" xmlns:cx7="http://schemas.microsoft.com/office/drawing/2016/5/13/chartex" xmlns:cx8="http://schemas.microsoft.com/office/drawing/2016/5/14/chartex" xmlns:mc="http://schemas.openxmlformats.org/markup-compatibility/2006" xmlns:aink="http://schemas.microsoft.com/office/drawing/2016/ink" xmlns:am3d="http://schemas.microsoft.com/office/drawing/2017/model3d" xmlns:o="urn:schemas-microsoft-com:office:office" xmlns:oel="http://schemas.microsoft.com/office/2019/extlst" xmlns:r="http://schemas.openxmlformats.org/officeDocument/2006/relationships" xmlns:m="http://schemas.openxmlformats.org/officeDocument/2006/math" xmlns:v="urn:schemas-microsoft-com:vml" xmlns:wp14="http://schemas.microsoft.com/office/word/2010/wordprocessingDrawing" xmlns:wp="http://schemas.openxmlformats.org/drawingml/2006/wordprocessingDrawing" xmlns:w10="urn:schemas-microsoft-com:office:word" xmlns:w="http://schemas.openxmlformats.org/wordprocessingml/2006/main" xmlns:w14="http://schemas.microsoft.com/office/word/2010/wordml" xmlns:w15="http://schemas.microsoft.com/office/word/2012/wordml" xmlns:w16cex="http://schemas.microsoft.com/office/word/2018/wordml/cex" xmlns:w16cid="http://schemas.microsoft.com/office/word/2016/wordml/cid" xmlns:w16="http://schemas.microsoft.com/office/word/2018/wordml" xmlns:w16du="http://schemas.microsoft.com/office/word/2023/wordml/word16du" xmlns:w16sdtdh="http://schemas.microsoft.com/office/word/2020/wordml/sdtdatahash" xmlns:w16se="http://schemas.microsoft.com/office/word/2015/wordml/symex" xmlns:wpg="http://schemas.microsoft.com/office/word/2010/wordprocessingGroup" xmlns:wpi="http://schemas.microsoft.com/office/word/2010/wordprocessingInk" xmlns:wne="http://schemas.microsoft.com/office/word/2006/wordml" xmlns:wps="http://schemas.microsoft.com/office/word/2010/wordprocessingShape" mc:Ignorable="w14 w15 w16se w16cid w16 w16cex w16sdtdh w16du wp14">
+  <w:sdt>
+    <w:sdtPr>
+      <w:id w:val="-1642491079"/>
+      <w:docPartObj>
+        <w:docPartGallery w:val="Page Numbers (Bottom of Page)"/>
+        <w:docPartUnique/>
+      </w:docPartObj>
+    </w:sdtPr>
+    <w:sdtEndPr>
+      <w:rPr>
+        <w:noProof/>
+      </w:rPr>
+    </w:sdtEndPr>
+    <w:sdtContent>
+      <w:p>
+        <w:pPr>
+          <w:pStyle w:val="Footer"/>
+          <w:jc w:val="right"/>
+        </w:pPr>
+        <w:r>
+          <w:fldChar w:fldCharType="begin"/>
+        </w:r>
+        <w:r>
+          <w:instrText xml:space="preserve"> PAGE   \* MERGEFORMAT </w:instrText>
+        </w:r>
+        <w:r>
+          <w:fldChar w:fldCharType="separate"/>
+        </w:r>
+        <w:r>
+          <w:rPr>
+            <w:noProof/>
+          </w:rPr>
+          <w:t>2</w:t>
+        </w:r>
+        <w:r>
+          <w:rPr>
+            <w:noProof/>
+          </w:rPr>
+          <w:fldChar w:fldCharType="end"/>
+        </w:r>
+      </w:p>
+    </w:sdtContent>
+  </w:sdt>
+  <w:p>
+    <w:pPr>
+      <w:pStyle w:val="Footer"/>
+    </w:pPr>
+  </w:p>
+</w:ftr>
+</file>
+
 <file path=word/footnotes.xml><?xml version="1.0" encoding="utf-8"?>
-<w:footnotes xmlns:wpc="http://schemas.microsoft.com/office/word/2010/wordprocessingCanvas" xmlns:cx="http://schemas.microsoft.com/office/drawing/2014/chartex" xmlns:cx1="http://schemas.microsoft.com/office/drawing/2015/9/8/chartex" xmlns:cx2="http://schemas.microsoft.com/office/drawing/2015/10/21/chartex" xmlns:cx3="http://schemas.microsoft.com/office/drawing/2016/5/9/chartex" xmlns:cx4="http://schemas.microsoft.com/office/drawing/2016/5/10/chartex" xmlns:cx5="http://schemas.microsoft.com/office/drawing/2016/5/11/chartex" xmlns:cx6="http://schemas.microsoft.com/office/drawing/2016/5/12/chartex" xmlns:cx7="http://schemas.microsoft.com/office/drawing/2016/5/13/chartex" xmlns:cx8="http://schemas.microsoft.com/office/drawing/2016/5/14/chartex" xmlns:mc="http://schemas.openxmlformats.org/markup-compatibility/2006" xmlns:aink="http://schemas.microsoft.com/office/drawing/2016/ink" xmlns:am3d="http://schemas.microsoft.com/office/drawing/2017/model3d" xmlns:o="urn:schemas-microsoft-com:office:office" xmlns:r="http://schemas.openxmlformats.org/officeDocument/2006/relationships" xmlns:m="http://schemas.openxmlformats.org/officeDocument/2006/math" xmlns:v="urn:schemas-microsoft-com:vml" xmlns:wp14="http://schemas.microsoft.com/office/word/2010/wordprocessingDrawing" xmlns:wp="http://schemas.openxmlformats.org/drawingml/2006/wordprocessingDrawing" xmlns:w10="urn:schemas-microsoft-com:office:word" xmlns:w="http://schemas.openxmlformats.org/wordprocessingml/2006/main" xmlns:w14="http://schemas.microsoft.com/office/word/2010/wordml" xmlns:w15="http://schemas.microsoft.com/office/word/2012/wordml" xmlns:w16cex="http://schemas.microsoft.com/office/word/2018/wordml/cex" xmlns:w16cid="http://schemas.microsoft.com/office/word/2016/wordml/cid" xmlns:w16="http://schemas.microsoft.com/office/word/2018/wordml" xmlns:w16sdtdh="http://schemas.microsoft.com/office/word/2020/wordml/sdtdatahash" xmlns:w16se="http://schemas.microsoft.com/office/word/2015/wordml/symex" xmlns:wpg="http://schemas.microsoft.com/office/word/2010/wordprocessingGroup" xmlns:wpi="http://schemas.microsoft.com/office/word/2010/wordprocessingInk" xmlns:wne="http://schemas.microsoft.com/office/word/2006/wordml" xmlns:wps="http://schemas.microsoft.com/office/word/2010/wordprocessingShape" mc:Ignorable="w14 w15 w16se w16cid w16 w16cex w16sdtdh wp14">
+<w:footnotes xmlns:wpc="http://schemas.microsoft.com/office/word/2010/wordprocessingCanvas" xmlns:cx="http://schemas.microsoft.com/office/drawing/2014/chartex" xmlns:cx1="http://schemas.microsoft.com/office/drawing/2015/9/8/chartex" xmlns:cx2="http://schemas.microsoft.com/office/drawing/2015/10/21/chartex" xmlns:cx3="http://schemas.microsoft.com/office/drawing/2016/5/9/chartex" xmlns:cx4="http://schemas.microsoft.com/office/drawing/2016/5/10/chartex" xmlns:cx5="http://schemas.microsoft.com/office/drawing/2016/5/11/chartex" xmlns:cx6="http://schemas.microsoft.com/office/drawing/2016/5/12/chartex" xmlns:cx7="http://schemas.microsoft.com/office/drawing/2016/5/13/chartex" xmlns:cx8="http://schemas.microsoft.com/office/drawing/2016/5/14/chartex" xmlns:mc="http://schemas.openxmlformats.org/markup-compatibility/2006" xmlns:aink="http://schemas.microsoft.com/office/drawing/2016/ink" xmlns:am3d="http://schemas.microsoft.com/office/drawing/2017/model3d" xmlns:o="urn:schemas-microsoft-com:office:office" xmlns:oel="http://schemas.microsoft.com/office/2019/extlst" xmlns:r="http://schemas.openxmlformats.org/officeDocument/2006/relationships" xmlns:m="http://schemas.openxmlformats.org/officeDocument/2006/math" xmlns:v="urn:schemas-microsoft-com:vml" xmlns:wp14="http://schemas.microsoft.com/office/word/2010/wordprocessingDrawing" xmlns:wp="http://schemas.openxmlformats.org/drawingml/2006/wordprocessingDrawing" xmlns:w10="urn:schemas-microsoft-com:office:word" xmlns:w="http://schemas.openxmlformats.org/wordprocessingml/2006/main" xmlns:w14="http://schemas.microsoft.com/office/word/2010/wordml" xmlns:w15="http://schemas.microsoft.com/office/word/2012/wordml" xmlns:w16cex="http://schemas.microsoft.com/office/word/2018/wordml/cex" xmlns:w16cid="http://schemas.microsoft.com/office/word/2016/wordml/cid" xmlns:w16="http://schemas.microsoft.com/office/word/2018/wordml" xmlns:w16du="http://schemas.microsoft.com/office/word/2023/wordml/word16du" xmlns:w16sdtdh="http://schemas.microsoft.com/office/word/2020/wordml/sdtdatahash" xmlns:w16se="http://schemas.microsoft.com/office/word/2015/wordml/symex" xmlns:wpg="http://schemas.microsoft.com/office/word/2010/wordprocessingGroup" xmlns:wpi="http://schemas.microsoft.com/office/word/2010/wordprocessingInk" xmlns:wne="http://schemas.microsoft.com/office/word/2006/wordml" xmlns:wps="http://schemas.microsoft.com/office/word/2010/wordprocessingShape" mc:Ignorable="w14 w15 w16se w16cid w16 w16cex w16sdtdh w16du wp14">
   <w:footnote w:type="separator" w:id="-1">
     <w:p>
       <w:pPr>
@@ -2104,7 +1907,17 @@
 </file>
 
 <file path=word/header1.xml><?xml version="1.0" encoding="utf-8"?>
-<w:hdr xmlns:wpc="http://schemas.microsoft.com/office/word/2010/wordprocessingCanvas" xmlns:cx="http://schemas.microsoft.com/office/drawing/2014/chartex" xmlns:cx1="http://schemas.microsoft.com/office/drawing/2015/9/8/chartex" xmlns:cx2="http://schemas.microsoft.com/office/drawing/2015/10/21/chartex" xmlns:cx3="http://schemas.microsoft.com/office/drawing/2016/5/9/chartex" xmlns:cx4="http://schemas.microsoft.com/office/drawing/2016/5/10/chartex" xmlns:cx5="http://schemas.microsoft.com/office/drawing/2016/5/11/chartex" xmlns:cx6="http://schemas.microsoft.com/office/drawing/2016/5/12/chartex" xmlns:cx7="http://schemas.microsoft.com/office/drawing/2016/5/13/chartex" xmlns:cx8="http://schemas.microsoft.com/office/drawing/2016/5/14/chartex" xmlns:mc="http://schemas.openxmlformats.org/markup-compatibility/2006" xmlns:aink="http://schemas.microsoft.com/office/drawing/2016/ink" xmlns:am3d="http://schemas.microsoft.com/office/drawing/2017/model3d" xmlns:o="urn:schemas-microsoft-com:office:office" xmlns:r="http://schemas.openxmlformats.org/officeDocument/2006/relationships" xmlns:m="http://schemas.openxmlformats.org/officeDocument/2006/math" xmlns:v="urn:schemas-microsoft-com:vml" xmlns:wp14="http://schemas.microsoft.com/office/word/2010/wordprocessingDrawing" xmlns:wp="http://schemas.openxmlformats.org/drawingml/2006/wordprocessingDrawing" xmlns:w10="urn:schemas-microsoft-com:office:word" xmlns:w="http://schemas.openxmlformats.org/wordprocessingml/2006/main" xmlns:w14="http://schemas.microsoft.com/office/word/2010/wordml" xmlns:w15="http://schemas.microsoft.com/office/word/2012/wordml" xmlns:w16cex="http://schemas.microsoft.com/office/word/2018/wordml/cex" xmlns:w16cid="http://schemas.microsoft.com/office/word/2016/wordml/cid" xmlns:w16="http://schemas.microsoft.com/office/word/2018/wordml" xmlns:w16sdtdh="http://schemas.microsoft.com/office/word/2020/wordml/sdtdatahash" xmlns:w16se="http://schemas.microsoft.com/office/word/2015/wordml/symex" xmlns:wpg="http://schemas.microsoft.com/office/word/2010/wordprocessingGroup" xmlns:wpi="http://schemas.microsoft.com/office/word/2010/wordprocessingInk" xmlns:wne="http://schemas.microsoft.com/office/word/2006/wordml" xmlns:wps="http://schemas.microsoft.com/office/word/2010/wordprocessingShape" mc:Ignorable="w14 w15 w16se w16cid w16 w16cex w16sdtdh wp14">
+<w:hdr xmlns:wpc="http://schemas.microsoft.com/office/word/2010/wordprocessingCanvas" xmlns:cx="http://schemas.microsoft.com/office/drawing/2014/chartex" xmlns:cx1="http://schemas.microsoft.com/office/drawing/2015/9/8/chartex" xmlns:cx2="http://schemas.microsoft.com/office/drawing/2015/10/21/chartex" xmlns:cx3="http://schemas.microsoft.com/office/drawing/2016/5/9/chartex" xmlns:cx4="http://schemas.microsoft.com/office/drawing/2016/5/10/chartex" xmlns:cx5="http://schemas.microsoft.com/office/drawing/2016/5/11/chartex" xmlns:cx6="http://schemas.microsoft.com/office/drawing/2016/5/12/chartex" xmlns:cx7="http://schemas.microsoft.com/office/drawing/2016/5/13/chartex" xmlns:cx8="http://schemas.microsoft.com/office/drawing/2016/5/14/chartex" xmlns:mc="http://schemas.openxmlformats.org/markup-compatibility/2006" xmlns:aink="http://schemas.microsoft.com/office/drawing/2016/ink" xmlns:am3d="http://schemas.microsoft.com/office/drawing/2017/model3d" xmlns:o="urn:schemas-microsoft-com:office:office" xmlns:oel="http://schemas.microsoft.com/office/2019/extlst" xmlns:r="http://schemas.openxmlformats.org/officeDocument/2006/relationships" xmlns:m="http://schemas.openxmlformats.org/officeDocument/2006/math" xmlns:v="urn:schemas-microsoft-com:vml" xmlns:wp14="http://schemas.microsoft.com/office/word/2010/wordprocessingDrawing" xmlns:wp="http://schemas.openxmlformats.org/drawingml/2006/wordprocessingDrawing" xmlns:w10="urn:schemas-microsoft-com:office:word" xmlns:w="http://schemas.openxmlformats.org/wordprocessingml/2006/main" xmlns:w14="http://schemas.microsoft.com/office/word/2010/wordml" xmlns:w15="http://schemas.microsoft.com/office/word/2012/wordml" xmlns:w16cex="http://schemas.microsoft.com/office/word/2018/wordml/cex" xmlns:w16cid="http://schemas.microsoft.com/office/word/2016/wordml/cid" xmlns:w16="http://schemas.microsoft.com/office/word/2018/wordml" xmlns:w16du="http://schemas.microsoft.com/office/word/2023/wordml/word16du" xmlns:w16sdtdh="http://schemas.microsoft.com/office/word/2020/wordml/sdtdatahash" xmlns:w16se="http://schemas.microsoft.com/office/word/2015/wordml/symex" xmlns:wpg="http://schemas.microsoft.com/office/word/2010/wordprocessingGroup" xmlns:wpi="http://schemas.microsoft.com/office/word/2010/wordprocessingInk" xmlns:wne="http://schemas.microsoft.com/office/word/2006/wordml" xmlns:wps="http://schemas.microsoft.com/office/word/2010/wordprocessingShape" mc:Ignorable="w14 w15 w16se w16cid w16 w16cex w16sdtdh w16du wp14">
+  <w:p>
+    <w:pPr>
+      <w:pStyle w:val="Header"/>
+    </w:pPr>
+  </w:p>
+</w:hdr>
+</file>
+
+<file path=word/header2.xml><?xml version="1.0" encoding="utf-8"?>
+<w:hdr xmlns:wpc="http://schemas.microsoft.com/office/word/2010/wordprocessingCanvas" xmlns:cx="http://schemas.microsoft.com/office/drawing/2014/chartex" xmlns:cx1="http://schemas.microsoft.com/office/drawing/2015/9/8/chartex" xmlns:cx2="http://schemas.microsoft.com/office/drawing/2015/10/21/chartex" xmlns:cx3="http://schemas.microsoft.com/office/drawing/2016/5/9/chartex" xmlns:cx4="http://schemas.microsoft.com/office/drawing/2016/5/10/chartex" xmlns:cx5="http://schemas.microsoft.com/office/drawing/2016/5/11/chartex" xmlns:cx6="http://schemas.microsoft.com/office/drawing/2016/5/12/chartex" xmlns:cx7="http://schemas.microsoft.com/office/drawing/2016/5/13/chartex" xmlns:cx8="http://schemas.microsoft.com/office/drawing/2016/5/14/chartex" xmlns:mc="http://schemas.openxmlformats.org/markup-compatibility/2006" xmlns:aink="http://schemas.microsoft.com/office/drawing/2016/ink" xmlns:am3d="http://schemas.microsoft.com/office/drawing/2017/model3d" xmlns:o="urn:schemas-microsoft-com:office:office" xmlns:oel="http://schemas.microsoft.com/office/2019/extlst" xmlns:r="http://schemas.openxmlformats.org/officeDocument/2006/relationships" xmlns:m="http://schemas.openxmlformats.org/officeDocument/2006/math" xmlns:v="urn:schemas-microsoft-com:vml" xmlns:wp14="http://schemas.microsoft.com/office/word/2010/wordprocessingDrawing" xmlns:wp="http://schemas.openxmlformats.org/drawingml/2006/wordprocessingDrawing" xmlns:w10="urn:schemas-microsoft-com:office:word" xmlns:w="http://schemas.openxmlformats.org/wordprocessingml/2006/main" xmlns:w14="http://schemas.microsoft.com/office/word/2010/wordml" xmlns:w15="http://schemas.microsoft.com/office/word/2012/wordml" xmlns:w16cex="http://schemas.microsoft.com/office/word/2018/wordml/cex" xmlns:w16cid="http://schemas.microsoft.com/office/word/2016/wordml/cid" xmlns:w16="http://schemas.microsoft.com/office/word/2018/wordml" xmlns:w16du="http://schemas.microsoft.com/office/word/2023/wordml/word16du" xmlns:w16sdtdh="http://schemas.microsoft.com/office/word/2020/wordml/sdtdatahash" xmlns:w16se="http://schemas.microsoft.com/office/word/2015/wordml/symex" xmlns:wpg="http://schemas.microsoft.com/office/word/2010/wordprocessingGroup" xmlns:wpi="http://schemas.microsoft.com/office/word/2010/wordprocessingInk" xmlns:wne="http://schemas.microsoft.com/office/word/2006/wordml" xmlns:wps="http://schemas.microsoft.com/office/word/2010/wordprocessingShape" mc:Ignorable="w14 w15 w16se w16cid w16 w16cex w16sdtdh w16du wp14">
   <w:p>
     <w:pPr>
       <w:pStyle w:val="Header"/>
@@ -2141,8 +1954,18 @@
 </w:hdr>
 </file>
 
+<file path=word/header3.xml><?xml version="1.0" encoding="utf-8"?>
+<w:hdr xmlns:wpc="http://schemas.microsoft.com/office/word/2010/wordprocessingCanvas" xmlns:cx="http://schemas.microsoft.com/office/drawing/2014/chartex" xmlns:cx1="http://schemas.microsoft.com/office/drawing/2015/9/8/chartex" xmlns:cx2="http://schemas.microsoft.com/office/drawing/2015/10/21/chartex" xmlns:cx3="http://schemas.microsoft.com/office/drawing/2016/5/9/chartex" xmlns:cx4="http://schemas.microsoft.com/office/drawing/2016/5/10/chartex" xmlns:cx5="http://schemas.microsoft.com/office/drawing/2016/5/11/chartex" xmlns:cx6="http://schemas.microsoft.com/office/drawing/2016/5/12/chartex" xmlns:cx7="http://schemas.microsoft.com/office/drawing/2016/5/13/chartex" xmlns:cx8="http://schemas.microsoft.com/office/drawing/2016/5/14/chartex" xmlns:mc="http://schemas.openxmlformats.org/markup-compatibility/2006" xmlns:aink="http://schemas.microsoft.com/office/drawing/2016/ink" xmlns:am3d="http://schemas.microsoft.com/office/drawing/2017/model3d" xmlns:o="urn:schemas-microsoft-com:office:office" xmlns:oel="http://schemas.microsoft.com/office/2019/extlst" xmlns:r="http://schemas.openxmlformats.org/officeDocument/2006/relationships" xmlns:m="http://schemas.openxmlformats.org/officeDocument/2006/math" xmlns:v="urn:schemas-microsoft-com:vml" xmlns:wp14="http://schemas.microsoft.com/office/word/2010/wordprocessingDrawing" xmlns:wp="http://schemas.openxmlformats.org/drawingml/2006/wordprocessingDrawing" xmlns:w10="urn:schemas-microsoft-com:office:word" xmlns:w="http://schemas.openxmlformats.org/wordprocessingml/2006/main" xmlns:w14="http://schemas.microsoft.com/office/word/2010/wordml" xmlns:w15="http://schemas.microsoft.com/office/word/2012/wordml" xmlns:w16cex="http://schemas.microsoft.com/office/word/2018/wordml/cex" xmlns:w16cid="http://schemas.microsoft.com/office/word/2016/wordml/cid" xmlns:w16="http://schemas.microsoft.com/office/word/2018/wordml" xmlns:w16du="http://schemas.microsoft.com/office/word/2023/wordml/word16du" xmlns:w16sdtdh="http://schemas.microsoft.com/office/word/2020/wordml/sdtdatahash" xmlns:w16se="http://schemas.microsoft.com/office/word/2015/wordml/symex" xmlns:wpg="http://schemas.microsoft.com/office/word/2010/wordprocessingGroup" xmlns:wpi="http://schemas.microsoft.com/office/word/2010/wordprocessingInk" xmlns:wne="http://schemas.microsoft.com/office/word/2006/wordml" xmlns:wps="http://schemas.microsoft.com/office/word/2010/wordprocessingShape" mc:Ignorable="w14 w15 w16se w16cid w16 w16cex w16sdtdh w16du wp14">
+  <w:p>
+    <w:pPr>
+      <w:pStyle w:val="Header"/>
+    </w:pPr>
+  </w:p>
+</w:hdr>
+</file>
+
 <file path=word/numbering.xml><?xml version="1.0" encoding="utf-8"?>
-<w:numbering xmlns:wpc="http://schemas.microsoft.com/office/word/2010/wordprocessingCanvas" xmlns:cx="http://schemas.microsoft.com/office/drawing/2014/chartex" xmlns:cx1="http://schemas.microsoft.com/office/drawing/2015/9/8/chartex" xmlns:cx2="http://schemas.microsoft.com/office/drawing/2015/10/21/chartex" xmlns:cx3="http://schemas.microsoft.com/office/drawing/2016/5/9/chartex" xmlns:cx4="http://schemas.microsoft.com/office/drawing/2016/5/10/chartex" xmlns:cx5="http://schemas.microsoft.com/office/drawing/2016/5/11/chartex" xmlns:cx6="http://schemas.microsoft.com/office/drawing/2016/5/12/chartex" xmlns:cx7="http://schemas.microsoft.com/office/drawing/2016/5/13/chartex" xmlns:cx8="http://schemas.microsoft.com/office/drawing/2016/5/14/chartex" xmlns:mc="http://schemas.openxmlformats.org/markup-compatibility/2006" xmlns:aink="http://schemas.microsoft.com/office/drawing/2016/ink" xmlns:am3d="http://schemas.microsoft.com/office/drawing/2017/model3d" xmlns:o="urn:schemas-microsoft-com:office:office" xmlns:r="http://schemas.openxmlformats.org/officeDocument/2006/relationships" xmlns:m="http://schemas.openxmlformats.org/officeDocument/2006/math" xmlns:v="urn:schemas-microsoft-com:vml" xmlns:wp14="http://schemas.microsoft.com/office/word/2010/wordprocessingDrawing" xmlns:wp="http://schemas.openxmlformats.org/drawingml/2006/wordprocessingDrawing" xmlns:w10="urn:schemas-microsoft-com:office:word" xmlns:w="http://schemas.openxmlformats.org/wordprocessingml/2006/main" xmlns:w14="http://schemas.microsoft.com/office/word/2010/wordml" xmlns:w15="http://schemas.microsoft.com/office/word/2012/wordml" xmlns:w16cex="http://schemas.microsoft.com/office/word/2018/wordml/cex" xmlns:w16cid="http://schemas.microsoft.com/office/word/2016/wordml/cid" xmlns:w16="http://schemas.microsoft.com/office/word/2018/wordml" xmlns:w16sdtdh="http://schemas.microsoft.com/office/word/2020/wordml/sdtdatahash" xmlns:w16se="http://schemas.microsoft.com/office/word/2015/wordml/symex" xmlns:wpg="http://schemas.microsoft.com/office/word/2010/wordprocessingGroup" xmlns:wpi="http://schemas.microsoft.com/office/word/2010/wordprocessingInk" xmlns:wne="http://schemas.microsoft.com/office/word/2006/wordml" xmlns:wps="http://schemas.microsoft.com/office/word/2010/wordprocessingShape" mc:Ignorable="w14 w15 w16se w16cid w16 w16cex w16sdtdh wp14">
+<w:numbering xmlns:wpc="http://schemas.microsoft.com/office/word/2010/wordprocessingCanvas" xmlns:cx="http://schemas.microsoft.com/office/drawing/2014/chartex" xmlns:cx1="http://schemas.microsoft.com/office/drawing/2015/9/8/chartex" xmlns:cx2="http://schemas.microsoft.com/office/drawing/2015/10/21/chartex" xmlns:cx3="http://schemas.microsoft.com/office/drawing/2016/5/9/chartex" xmlns:cx4="http://schemas.microsoft.com/office/drawing/2016/5/10/chartex" xmlns:cx5="http://schemas.microsoft.com/office/drawing/2016/5/11/chartex" xmlns:cx6="http://schemas.microsoft.com/office/drawing/2016/5/12/chartex" xmlns:cx7="http://schemas.microsoft.com/office/drawing/2016/5/13/chartex" xmlns:cx8="http://schemas.microsoft.com/office/drawing/2016/5/14/chartex" xmlns:mc="http://schemas.openxmlformats.org/markup-compatibility/2006" xmlns:aink="http://schemas.microsoft.com/office/drawing/2016/ink" xmlns:am3d="http://schemas.microsoft.com/office/drawing/2017/model3d" xmlns:o="urn:schemas-microsoft-com:office:office" xmlns:oel="http://schemas.microsoft.com/office/2019/extlst" xmlns:r="http://schemas.openxmlformats.org/officeDocument/2006/relationships" xmlns:m="http://schemas.openxmlformats.org/officeDocument/2006/math" xmlns:v="urn:schemas-microsoft-com:vml" xmlns:wp14="http://schemas.microsoft.com/office/word/2010/wordprocessingDrawing" xmlns:wp="http://schemas.openxmlformats.org/drawingml/2006/wordprocessingDrawing" xmlns:w10="urn:schemas-microsoft-com:office:word" xmlns:w="http://schemas.openxmlformats.org/wordprocessingml/2006/main" xmlns:w14="http://schemas.microsoft.com/office/word/2010/wordml" xmlns:w15="http://schemas.microsoft.com/office/word/2012/wordml" xmlns:w16cex="http://schemas.microsoft.com/office/word/2018/wordml/cex" xmlns:w16cid="http://schemas.microsoft.com/office/word/2016/wordml/cid" xmlns:w16="http://schemas.microsoft.com/office/word/2018/wordml" xmlns:w16du="http://schemas.microsoft.com/office/word/2023/wordml/word16du" xmlns:w16sdtdh="http://schemas.microsoft.com/office/word/2020/wordml/sdtdatahash" xmlns:w16se="http://schemas.microsoft.com/office/word/2015/wordml/symex" xmlns:wpg="http://schemas.microsoft.com/office/word/2010/wordprocessingGroup" xmlns:wpi="http://schemas.microsoft.com/office/word/2010/wordprocessingInk" xmlns:wne="http://schemas.microsoft.com/office/word/2006/wordml" xmlns:wps="http://schemas.microsoft.com/office/word/2010/wordprocessingShape" mc:Ignorable="w14 w15 w16se w16cid w16 w16cex w16sdtdh w16du wp14">
   <w:abstractNum w:abstractNumId="0" w15:restartNumberingAfterBreak="0">
     <w:nsid w:val="FFFFFF7C"/>
     <w:multiLevelType w:val="singleLevel"/>
@@ -3013,67 +2836,67 @@
       </w:rPr>
     </w:lvl>
   </w:abstractNum>
-  <w:num w:numId="1">
+  <w:num w:numId="1" w16cid:durableId="2124767743">
     <w:abstractNumId w:val="9"/>
   </w:num>
-  <w:num w:numId="2">
+  <w:num w:numId="2" w16cid:durableId="396246383">
     <w:abstractNumId w:val="7"/>
   </w:num>
-  <w:num w:numId="3">
+  <w:num w:numId="3" w16cid:durableId="470831140">
     <w:abstractNumId w:val="6"/>
   </w:num>
-  <w:num w:numId="4">
+  <w:num w:numId="4" w16cid:durableId="714816780">
     <w:abstractNumId w:val="5"/>
   </w:num>
-  <w:num w:numId="5">
+  <w:num w:numId="5" w16cid:durableId="780219788">
     <w:abstractNumId w:val="4"/>
   </w:num>
-  <w:num w:numId="6">
+  <w:num w:numId="6" w16cid:durableId="995306400">
     <w:abstractNumId w:val="8"/>
   </w:num>
-  <w:num w:numId="7">
+  <w:num w:numId="7" w16cid:durableId="1392727076">
     <w:abstractNumId w:val="3"/>
   </w:num>
-  <w:num w:numId="8">
+  <w:num w:numId="8" w16cid:durableId="301664243">
     <w:abstractNumId w:val="2"/>
   </w:num>
-  <w:num w:numId="9">
+  <w:num w:numId="9" w16cid:durableId="439691000">
     <w:abstractNumId w:val="1"/>
   </w:num>
-  <w:num w:numId="10">
+  <w:num w:numId="10" w16cid:durableId="2100516629">
     <w:abstractNumId w:val="0"/>
   </w:num>
-  <w:num w:numId="11">
+  <w:num w:numId="11" w16cid:durableId="1979609412">
     <w:abstractNumId w:val="15"/>
   </w:num>
-  <w:num w:numId="12">
+  <w:num w:numId="12" w16cid:durableId="526989395">
     <w:abstractNumId w:val="21"/>
   </w:num>
-  <w:num w:numId="13">
+  <w:num w:numId="13" w16cid:durableId="1614240266">
     <w:abstractNumId w:val="18"/>
   </w:num>
-  <w:num w:numId="14">
+  <w:num w:numId="14" w16cid:durableId="1804077938">
     <w:abstractNumId w:val="12"/>
   </w:num>
-  <w:num w:numId="15">
+  <w:num w:numId="15" w16cid:durableId="1479227292">
     <w:abstractNumId w:val="26"/>
   </w:num>
-  <w:num w:numId="16">
+  <w:num w:numId="16" w16cid:durableId="1095325229">
     <w:abstractNumId w:val="25"/>
   </w:num>
-  <w:num w:numId="17">
+  <w:num w:numId="17" w16cid:durableId="1757097589">
     <w:abstractNumId w:val="16"/>
   </w:num>
-  <w:num w:numId="18">
+  <w:num w:numId="18" w16cid:durableId="145123641">
     <w:abstractNumId w:val="17"/>
   </w:num>
-  <w:num w:numId="19">
+  <w:num w:numId="19" w16cid:durableId="1459028961">
     <w:abstractNumId w:val="20"/>
   </w:num>
-  <w:num w:numId="20">
+  <w:num w:numId="20" w16cid:durableId="347030370">
     <w:abstractNumId w:val="22"/>
   </w:num>
-  <w:num w:numId="21">
+  <w:num w:numId="21" w16cid:durableId="3093797">
     <w:abstractNumId w:val="22"/>
     <w:lvlOverride w:ilvl="0">
       <w:startOverride w:val="1"/>
@@ -3103,32 +2926,32 @@
       <w:startOverride w:val="1"/>
     </w:lvlOverride>
   </w:num>
-  <w:num w:numId="22">
+  <w:num w:numId="22" w16cid:durableId="1494908431">
     <w:abstractNumId w:val="11"/>
   </w:num>
-  <w:num w:numId="23">
+  <w:num w:numId="23" w16cid:durableId="630525647">
     <w:abstractNumId w:val="10"/>
   </w:num>
-  <w:num w:numId="24">
+  <w:num w:numId="24" w16cid:durableId="85884132">
     <w:abstractNumId w:val="19"/>
   </w:num>
-  <w:num w:numId="25">
+  <w:num w:numId="25" w16cid:durableId="625502329">
     <w:abstractNumId w:val="23"/>
   </w:num>
-  <w:num w:numId="26">
+  <w:num w:numId="26" w16cid:durableId="656804901">
     <w:abstractNumId w:val="24"/>
   </w:num>
-  <w:num w:numId="27">
+  <w:num w:numId="27" w16cid:durableId="602031357">
     <w:abstractNumId w:val="14"/>
   </w:num>
-  <w:num w:numId="28">
+  <w:num w:numId="28" w16cid:durableId="249774083">
     <w:abstractNumId w:val="13"/>
   </w:num>
 </w:numbering>
 </file>
 
 <file path=word/styles.xml><?xml version="1.0" encoding="utf-8"?>
-<w:styles xmlns:mc="http://schemas.openxmlformats.org/markup-compatibility/2006" xmlns:r="http://schemas.openxmlformats.org/officeDocument/2006/relationships" xmlns:w="http://schemas.openxmlformats.org/wordprocessingml/2006/main" xmlns:w14="http://schemas.microsoft.com/office/word/2010/wordml" xmlns:w15="http://schemas.microsoft.com/office/word/2012/wordml" xmlns:w16cex="http://schemas.microsoft.com/office/word/2018/wordml/cex" xmlns:w16cid="http://schemas.microsoft.com/office/word/2016/wordml/cid" xmlns:w16="http://schemas.microsoft.com/office/word/2018/wordml" xmlns:w16sdtdh="http://schemas.microsoft.com/office/word/2020/wordml/sdtdatahash" xmlns:w16se="http://schemas.microsoft.com/office/word/2015/wordml/symex" mc:Ignorable="w14 w15 w16se w16cid w16 w16cex w16sdtdh">
+<w:styles xmlns:mc="http://schemas.openxmlformats.org/markup-compatibility/2006" xmlns:r="http://schemas.openxmlformats.org/officeDocument/2006/relationships" xmlns:w="http://schemas.openxmlformats.org/wordprocessingml/2006/main" xmlns:w14="http://schemas.microsoft.com/office/word/2010/wordml" xmlns:w15="http://schemas.microsoft.com/office/word/2012/wordml" xmlns:w16cex="http://schemas.microsoft.com/office/word/2018/wordml/cex" xmlns:w16cid="http://schemas.microsoft.com/office/word/2016/wordml/cid" xmlns:w16="http://schemas.microsoft.com/office/word/2018/wordml" xmlns:w16du="http://schemas.microsoft.com/office/word/2023/wordml/word16du" xmlns:w16sdtdh="http://schemas.microsoft.com/office/word/2020/wordml/sdtdatahash" xmlns:w16se="http://schemas.microsoft.com/office/word/2015/wordml/symex" mc:Ignorable="w14 w15 w16se w16cid w16 w16cex w16sdtdh w16du">
   <w:docDefaults>
     <w:rPrDefault>
       <w:rPr>

</xml_diff>